<commit_message>
Petites modifications de DOW
</commit_message>
<xml_diff>
--- a/TER2021-DOW-template.docx
+++ b/TER2021-DOW-template.docx
@@ -141,37 +141,67 @@
           <w:rFonts w:asciiTheme="majorHAnsi" w:hAnsiTheme="majorHAnsi" w:cstheme="majorHAnsi"/>
           <w:sz w:val="28"/>
         </w:rPr>
-        <w:t xml:space="preserve"> (MAM5-SD), </w:t>
-      </w:r>
+        <w:t xml:space="preserve"> (MAM5-SD</w:t>
+      </w:r>
+      <w:proofErr w:type="gramStart"/>
       <w:r>
         <w:rPr>
           <w:rFonts w:asciiTheme="majorHAnsi" w:hAnsiTheme="majorHAnsi" w:cstheme="majorHAnsi"/>
           <w:sz w:val="28"/>
         </w:rPr>
-        <w:t xml:space="preserve"> </w:t>
+        <w:t xml:space="preserve">), </w:t>
       </w:r>
       <w:r>
         <w:rPr>
           <w:rFonts w:asciiTheme="majorHAnsi" w:hAnsiTheme="majorHAnsi" w:cstheme="majorHAnsi"/>
           <w:sz w:val="28"/>
         </w:rPr>
-        <w:t xml:space="preserve">Christel Ralalasoa (MAM5-SD), Ralph El </w:t>
-      </w:r>
-      <w:proofErr w:type="spellStart"/>
+        <w:t xml:space="preserve"> </w:t>
+      </w:r>
       <w:r>
         <w:rPr>
           <w:rFonts w:asciiTheme="majorHAnsi" w:hAnsiTheme="majorHAnsi" w:cstheme="majorHAnsi"/>
           <w:sz w:val="28"/>
         </w:rPr>
-        <w:t>Chafoun</w:t>
-      </w:r>
-      <w:proofErr w:type="spellEnd"/>
+        <w:t>Christel</w:t>
+      </w:r>
+      <w:proofErr w:type="gramEnd"/>
       <w:r>
         <w:rPr>
           <w:rFonts w:asciiTheme="majorHAnsi" w:hAnsiTheme="majorHAnsi" w:cstheme="majorHAnsi"/>
           <w:sz w:val="28"/>
         </w:rPr>
-        <w:t xml:space="preserve"> (M2-WIA), Jérémy Hirth Dumas (M2-CASPAR)</w:t>
+        <w:t xml:space="preserve"> </w:t>
+      </w:r>
+      <w:proofErr w:type="spellStart"/>
+      <w:r>
+        <w:rPr>
+          <w:rFonts w:asciiTheme="majorHAnsi" w:hAnsiTheme="majorHAnsi" w:cstheme="majorHAnsi"/>
+          <w:sz w:val="28"/>
+        </w:rPr>
+        <w:t>Ralalasoa</w:t>
+      </w:r>
+      <w:proofErr w:type="spellEnd"/>
+      <w:r>
+        <w:rPr>
+          <w:rFonts w:asciiTheme="majorHAnsi" w:hAnsiTheme="majorHAnsi" w:cstheme="majorHAnsi"/>
+          <w:sz w:val="28"/>
+        </w:rPr>
+        <w:t xml:space="preserve"> (MAM5-SD), Ralph El Cha</w:t>
+      </w:r>
+      <w:r>
+        <w:rPr>
+          <w:rFonts w:asciiTheme="majorHAnsi" w:hAnsiTheme="majorHAnsi" w:cstheme="majorHAnsi"/>
+          <w:sz w:val="28"/>
+        </w:rPr>
+        <w:t>l</w:t>
+      </w:r>
+      <w:r>
+        <w:rPr>
+          <w:rFonts w:asciiTheme="majorHAnsi" w:hAnsiTheme="majorHAnsi" w:cstheme="majorHAnsi"/>
+          <w:sz w:val="28"/>
+        </w:rPr>
+        <w:t>foun (M2-WIA), Jérémy Hirth Dumas (M2-CASPAR)</w:t>
       </w:r>
     </w:p>
     <w:p>
@@ -291,7 +321,27 @@
           <w:kern w:val="28"/>
           <w:szCs w:val="22"/>
         </w:rPr>
-        <w:t xml:space="preserve">es bases données qu’il souhaite analyser. En effet, </w:t>
+        <w:t xml:space="preserve">es bases </w:t>
+      </w:r>
+      <w:r>
+        <w:rPr>
+          <w:rFonts w:asciiTheme="majorHAnsi" w:eastAsiaTheme="majorEastAsia" w:hAnsiTheme="majorHAnsi" w:cstheme="majorHAnsi"/>
+          <w:color w:val="auto"/>
+          <w:spacing w:val="5"/>
+          <w:kern w:val="28"/>
+          <w:szCs w:val="22"/>
+        </w:rPr>
+        <w:t xml:space="preserve">de </w:t>
+      </w:r>
+      <w:r>
+        <w:rPr>
+          <w:rFonts w:asciiTheme="majorHAnsi" w:eastAsiaTheme="majorEastAsia" w:hAnsiTheme="majorHAnsi" w:cstheme="majorHAnsi"/>
+          <w:color w:val="auto"/>
+          <w:spacing w:val="5"/>
+          <w:kern w:val="28"/>
+          <w:szCs w:val="22"/>
+        </w:rPr>
+        <w:t xml:space="preserve">données qu’il souhaite analyser. En effet, </w:t>
       </w:r>
       <w:r>
         <w:rPr>
@@ -343,7 +393,27 @@
           <w:kern w:val="28"/>
           <w:szCs w:val="22"/>
         </w:rPr>
-        <w:t xml:space="preserve"> faites. En effet,  nous devrons vérifier si les données entrées ne sont pas des </w:t>
+        <w:t xml:space="preserve"> faites. </w:t>
+      </w:r>
+      <w:r>
+        <w:rPr>
+          <w:rFonts w:asciiTheme="majorHAnsi" w:eastAsiaTheme="majorEastAsia" w:hAnsiTheme="majorHAnsi" w:cstheme="majorHAnsi"/>
+          <w:color w:val="auto"/>
+          <w:spacing w:val="5"/>
+          <w:kern w:val="28"/>
+          <w:szCs w:val="22"/>
+        </w:rPr>
+        <w:t>Nous</w:t>
+      </w:r>
+      <w:r>
+        <w:rPr>
+          <w:rFonts w:asciiTheme="majorHAnsi" w:eastAsiaTheme="majorEastAsia" w:hAnsiTheme="majorHAnsi" w:cstheme="majorHAnsi"/>
+          <w:color w:val="auto"/>
+          <w:spacing w:val="5"/>
+          <w:kern w:val="28"/>
+          <w:szCs w:val="22"/>
+        </w:rPr>
+        <w:t xml:space="preserve"> devrons vérifier si les données entrées ne sont pas des </w:t>
       </w:r>
       <w:r>
         <w:rPr>
@@ -511,7 +581,7 @@
           <w:kern w:val="28"/>
           <w:szCs w:val="22"/>
         </w:rPr>
-        <w:t xml:space="preserve">Enfin, l’utilisateur pourrait télécharger son analyse dans un fichier pour l’avoir en local. </w:t>
+        <w:t xml:space="preserve">Enfin, l’utilisateur pourra télécharger son analyse dans un fichier pour l’avoir en local. </w:t>
       </w:r>
     </w:p>
     <w:p>
@@ -580,7 +650,27 @@
           <w:kern w:val="28"/>
           <w:szCs w:val="22"/>
         </w:rPr>
-        <w:t xml:space="preserve">. L’exploitation de données nécessite des développeurs,  data </w:t>
+        <w:t xml:space="preserve">. L’exploitation de données nécessite des </w:t>
+      </w:r>
+      <w:r>
+        <w:rPr>
+          <w:rFonts w:asciiTheme="majorHAnsi" w:eastAsiaTheme="majorEastAsia" w:hAnsiTheme="majorHAnsi" w:cstheme="majorHAnsi"/>
+          <w:color w:val="auto"/>
+          <w:spacing w:val="5"/>
+          <w:kern w:val="28"/>
+          <w:szCs w:val="22"/>
+        </w:rPr>
+        <w:t>développeurs, data</w:t>
+      </w:r>
+      <w:r>
+        <w:rPr>
+          <w:rFonts w:asciiTheme="majorHAnsi" w:eastAsiaTheme="majorEastAsia" w:hAnsiTheme="majorHAnsi" w:cstheme="majorHAnsi"/>
+          <w:color w:val="auto"/>
+          <w:spacing w:val="5"/>
+          <w:kern w:val="28"/>
+          <w:szCs w:val="22"/>
+        </w:rPr>
+        <w:t xml:space="preserve"> </w:t>
       </w:r>
       <w:proofErr w:type="spellStart"/>
       <w:r>
@@ -808,7 +898,27 @@
           <w:kern w:val="28"/>
           <w:szCs w:val="22"/>
         </w:rPr>
-        <w:t xml:space="preserve">Quel utilité a le projet ? </w:t>
+        <w:t>Quelle utilité</w:t>
+      </w:r>
+      <w:r>
+        <w:rPr>
+          <w:rFonts w:asciiTheme="majorHAnsi" w:eastAsiaTheme="majorEastAsia" w:hAnsiTheme="majorHAnsi" w:cstheme="majorHAnsi"/>
+          <w:color w:val="auto"/>
+          <w:spacing w:val="5"/>
+          <w:kern w:val="28"/>
+          <w:szCs w:val="22"/>
+        </w:rPr>
+        <w:t xml:space="preserve"> a le projet ?</w:t>
+      </w:r>
+      <w:r>
+        <w:rPr>
+          <w:rFonts w:asciiTheme="majorHAnsi" w:eastAsiaTheme="majorEastAsia" w:hAnsiTheme="majorHAnsi" w:cstheme="majorHAnsi"/>
+          <w:color w:val="auto"/>
+          <w:spacing w:val="5"/>
+          <w:kern w:val="28"/>
+          <w:szCs w:val="22"/>
+        </w:rPr>
+        <w:t>]</w:t>
       </w:r>
     </w:p>
     <w:p>
@@ -911,6 +1021,7 @@
           <w:kern w:val="28"/>
           <w:szCs w:val="22"/>
         </w:rPr>
+        <w:lastRenderedPageBreak/>
         <w:t>Pour un étudiant qui s’intéresse à la science de données, ce type d’application est très intéressant. En effet, il pourra l’utiliser pour faciliter ses analyses</w:t>
       </w:r>
       <w:r>
@@ -939,7 +1050,6 @@
         <w:pStyle w:val="Titre2"/>
       </w:pPr>
       <w:r>
-        <w:lastRenderedPageBreak/>
         <w:t>Objectifs</w:t>
       </w:r>
       <w:r>
@@ -985,7 +1095,29 @@
           <w:kern w:val="28"/>
           <w:szCs w:val="22"/>
         </w:rPr>
-        <w:t>istez les objectifs que vous comptez atteindre, que ce soit des résultats de recherche ou des livrables.]</w:t>
+        <w:t xml:space="preserve">istez les objectifs que vous comptez atteindre, que ce </w:t>
+      </w:r>
+      <w:proofErr w:type="gramStart"/>
+      <w:r>
+        <w:rPr>
+          <w:rFonts w:asciiTheme="majorHAnsi" w:eastAsiaTheme="majorEastAsia" w:hAnsiTheme="majorHAnsi" w:cstheme="majorHAnsi"/>
+          <w:color w:val="auto"/>
+          <w:spacing w:val="5"/>
+          <w:kern w:val="28"/>
+          <w:szCs w:val="22"/>
+        </w:rPr>
+        <w:t>soit</w:t>
+      </w:r>
+      <w:proofErr w:type="gramEnd"/>
+      <w:r>
+        <w:rPr>
+          <w:rFonts w:asciiTheme="majorHAnsi" w:eastAsiaTheme="majorEastAsia" w:hAnsiTheme="majorHAnsi" w:cstheme="majorHAnsi"/>
+          <w:color w:val="auto"/>
+          <w:spacing w:val="5"/>
+          <w:kern w:val="28"/>
+          <w:szCs w:val="22"/>
+        </w:rPr>
+        <w:t xml:space="preserve"> des résultats de recherche ou des livrables.]</w:t>
       </w:r>
     </w:p>
     <w:p>
@@ -1039,7 +1171,39 @@
           <w:kern w:val="28"/>
           <w:szCs w:val="22"/>
         </w:rPr>
-        <w:t>Assurer la sécurité =&gt; JEREMY</w:t>
+        <w:t xml:space="preserve">Assurer </w:t>
+      </w:r>
+      <w:r>
+        <w:rPr>
+          <w:rFonts w:asciiTheme="majorHAnsi" w:eastAsiaTheme="majorEastAsia" w:hAnsiTheme="majorHAnsi" w:cstheme="majorHAnsi"/>
+          <w:color w:val="auto"/>
+          <w:spacing w:val="5"/>
+          <w:kern w:val="28"/>
+          <w:szCs w:val="22"/>
+        </w:rPr>
+        <w:t xml:space="preserve">une protection contre les cyberattaques (notamment XSS, Session Management, SQL </w:t>
+      </w:r>
+      <w:proofErr w:type="spellStart"/>
+      <w:r>
+        <w:rPr>
+          <w:rFonts w:asciiTheme="majorHAnsi" w:eastAsiaTheme="majorEastAsia" w:hAnsiTheme="majorHAnsi" w:cstheme="majorHAnsi"/>
+          <w:color w:val="auto"/>
+          <w:spacing w:val="5"/>
+          <w:kern w:val="28"/>
+          <w:szCs w:val="22"/>
+        </w:rPr>
+        <w:t>attack</w:t>
+      </w:r>
+      <w:proofErr w:type="spellEnd"/>
+      <w:r>
+        <w:rPr>
+          <w:rFonts w:asciiTheme="majorHAnsi" w:eastAsiaTheme="majorEastAsia" w:hAnsiTheme="majorHAnsi" w:cstheme="majorHAnsi"/>
+          <w:color w:val="auto"/>
+          <w:spacing w:val="5"/>
+          <w:kern w:val="28"/>
+          <w:szCs w:val="22"/>
+        </w:rPr>
+        <w:t xml:space="preserve"> etc…)</w:t>
       </w:r>
     </w:p>
     <w:p>
@@ -1066,7 +1230,27 @@
           <w:kern w:val="28"/>
           <w:szCs w:val="22"/>
         </w:rPr>
-        <w:t>Une fois l’application réalisée, créer un réseau de neurones étant capable de ressortir à l’aide d’une vision simple d’une base données, l’algorithme de Machine Learning à utiliser avec ses hyperparamètres. </w:t>
+        <w:t xml:space="preserve">Une fois l’application réalisée, créer un réseau de neurones étant capable de ressortir à l’aide d’une vision simple d’une base </w:t>
+      </w:r>
+      <w:r>
+        <w:rPr>
+          <w:rFonts w:asciiTheme="majorHAnsi" w:eastAsiaTheme="majorEastAsia" w:hAnsiTheme="majorHAnsi" w:cstheme="majorHAnsi"/>
+          <w:color w:val="auto"/>
+          <w:spacing w:val="5"/>
+          <w:kern w:val="28"/>
+          <w:szCs w:val="22"/>
+        </w:rPr>
+        <w:t xml:space="preserve">de </w:t>
+      </w:r>
+      <w:r>
+        <w:rPr>
+          <w:rFonts w:asciiTheme="majorHAnsi" w:eastAsiaTheme="majorEastAsia" w:hAnsiTheme="majorHAnsi" w:cstheme="majorHAnsi"/>
+          <w:color w:val="auto"/>
+          <w:spacing w:val="5"/>
+          <w:kern w:val="28"/>
+          <w:szCs w:val="22"/>
+        </w:rPr>
+        <w:t>données, l’algorithme de Machine Learning à utiliser avec ses hyperparamètres. </w:t>
       </w:r>
     </w:p>
     <w:p>
@@ -1197,7 +1381,27 @@
           <w:kern w:val="28"/>
           <w:szCs w:val="22"/>
         </w:rPr>
-        <w:t>Le drag and drop est un</w:t>
+        <w:t xml:space="preserve">Le drag and drop </w:t>
+      </w:r>
+      <w:r>
+        <w:rPr>
+          <w:rFonts w:asciiTheme="majorHAnsi" w:eastAsiaTheme="majorEastAsia" w:hAnsiTheme="majorHAnsi" w:cstheme="majorHAnsi"/>
+          <w:color w:val="auto"/>
+          <w:spacing w:val="5"/>
+          <w:kern w:val="28"/>
+          <w:szCs w:val="22"/>
+        </w:rPr>
+        <w:t xml:space="preserve">de base de données </w:t>
+      </w:r>
+      <w:r>
+        <w:rPr>
+          <w:rFonts w:asciiTheme="majorHAnsi" w:eastAsiaTheme="majorEastAsia" w:hAnsiTheme="majorHAnsi" w:cstheme="majorHAnsi"/>
+          <w:color w:val="auto"/>
+          <w:spacing w:val="5"/>
+          <w:kern w:val="28"/>
+          <w:szCs w:val="22"/>
+        </w:rPr>
+        <w:t>est un</w:t>
       </w:r>
       <w:r>
         <w:rPr>
@@ -1208,6 +1412,16 @@
           <w:szCs w:val="22"/>
         </w:rPr>
         <w:t xml:space="preserve">e porte d’entrée pour tout type d’attaque. </w:t>
+      </w:r>
+      <w:r>
+        <w:rPr>
+          <w:rFonts w:asciiTheme="majorHAnsi" w:eastAsiaTheme="majorEastAsia" w:hAnsiTheme="majorHAnsi" w:cstheme="majorHAnsi"/>
+          <w:color w:val="auto"/>
+          <w:spacing w:val="5"/>
+          <w:kern w:val="28"/>
+          <w:szCs w:val="22"/>
+        </w:rPr>
+        <w:t xml:space="preserve">Une attention particulière devra être portée sur la sécurité, à la fois pour le serveur de l’application mais également pour les futurs utilisateurs qui feront confiance au site en uploadant leurs bases de données. </w:t>
       </w:r>
     </w:p>
     <w:p>
@@ -1236,6 +1450,16 @@
         </w:rPr>
         <w:t xml:space="preserve">La surcharge du serveur qui peut entraîner une inutilisation de l’application. </w:t>
       </w:r>
+      <w:r>
+        <w:rPr>
+          <w:rFonts w:asciiTheme="majorHAnsi" w:eastAsiaTheme="majorEastAsia" w:hAnsiTheme="majorHAnsi" w:cstheme="majorHAnsi"/>
+          <w:color w:val="auto"/>
+          <w:spacing w:val="5"/>
+          <w:kern w:val="28"/>
+          <w:szCs w:val="22"/>
+        </w:rPr>
+        <w:t>En fonction de la puissance du serveur nous devront établir un plafond de requête par utilisateur.</w:t>
+      </w:r>
     </w:p>
     <w:p>
       <w:pPr>
@@ -1261,7 +1485,84 @@
           <w:kern w:val="28"/>
           <w:szCs w:val="22"/>
         </w:rPr>
-        <w:t xml:space="preserve">Une base données trop compliquée à analyser pour un modèle de Machine Learning. </w:t>
+        <w:t>L</w:t>
+      </w:r>
+      <w:r>
+        <w:rPr>
+          <w:rFonts w:asciiTheme="majorHAnsi" w:eastAsiaTheme="majorEastAsia" w:hAnsiTheme="majorHAnsi" w:cstheme="majorHAnsi"/>
+          <w:color w:val="auto"/>
+          <w:spacing w:val="5"/>
+          <w:kern w:val="28"/>
+          <w:szCs w:val="22"/>
+        </w:rPr>
+        <w:t xml:space="preserve">e volume </w:t>
+      </w:r>
+      <w:r>
+        <w:rPr>
+          <w:rFonts w:asciiTheme="majorHAnsi" w:eastAsiaTheme="majorEastAsia" w:hAnsiTheme="majorHAnsi" w:cstheme="majorHAnsi"/>
+          <w:color w:val="auto"/>
+          <w:spacing w:val="5"/>
+          <w:kern w:val="28"/>
+          <w:szCs w:val="22"/>
+        </w:rPr>
+        <w:t xml:space="preserve">des bases de données. </w:t>
+      </w:r>
+      <w:r>
+        <w:rPr>
+          <w:rFonts w:asciiTheme="majorHAnsi" w:eastAsiaTheme="majorEastAsia" w:hAnsiTheme="majorHAnsi" w:cstheme="majorHAnsi"/>
+          <w:color w:val="auto"/>
+          <w:spacing w:val="5"/>
+          <w:kern w:val="28"/>
+          <w:szCs w:val="22"/>
+        </w:rPr>
+        <w:t>Une taille maximale de fichier devra être fixée afin d’en un premier temps d’éviter les temps trop longs de téléchargement et réduire le nombre de calcul. Trouver le système d’envois le plus adapté (compression, format, …)</w:t>
+      </w:r>
+    </w:p>
+    <w:p>
+      <w:pPr>
+        <w:pStyle w:val="Paragraphedeliste"/>
+        <w:numPr>
+          <w:ilvl w:val="0"/>
+          <w:numId w:val="6"/>
+        </w:numPr>
+        <w:jc w:val="both"/>
+        <w:rPr>
+          <w:rFonts w:asciiTheme="majorHAnsi" w:eastAsiaTheme="majorEastAsia" w:hAnsiTheme="majorHAnsi" w:cstheme="majorHAnsi"/>
+          <w:color w:val="auto"/>
+          <w:spacing w:val="5"/>
+          <w:kern w:val="28"/>
+          <w:szCs w:val="22"/>
+        </w:rPr>
+      </w:pPr>
+      <w:r>
+        <w:rPr>
+          <w:rFonts w:asciiTheme="majorHAnsi" w:eastAsiaTheme="majorEastAsia" w:hAnsiTheme="majorHAnsi" w:cstheme="majorHAnsi"/>
+          <w:color w:val="auto"/>
+          <w:spacing w:val="5"/>
+          <w:kern w:val="28"/>
+          <w:szCs w:val="22"/>
+        </w:rPr>
+        <w:t xml:space="preserve">Une base </w:t>
+      </w:r>
+      <w:r>
+        <w:rPr>
+          <w:rFonts w:asciiTheme="majorHAnsi" w:eastAsiaTheme="majorEastAsia" w:hAnsiTheme="majorHAnsi" w:cstheme="majorHAnsi"/>
+          <w:color w:val="auto"/>
+          <w:spacing w:val="5"/>
+          <w:kern w:val="28"/>
+          <w:szCs w:val="22"/>
+        </w:rPr>
+        <w:t xml:space="preserve">de </w:t>
+      </w:r>
+      <w:r>
+        <w:rPr>
+          <w:rFonts w:asciiTheme="majorHAnsi" w:eastAsiaTheme="majorEastAsia" w:hAnsiTheme="majorHAnsi" w:cstheme="majorHAnsi"/>
+          <w:color w:val="auto"/>
+          <w:spacing w:val="5"/>
+          <w:kern w:val="28"/>
+          <w:szCs w:val="22"/>
+        </w:rPr>
+        <w:t xml:space="preserve">données trop compliquée à analyser pour un modèle de Machine Learning. </w:t>
       </w:r>
     </w:p>
     <w:p>
@@ -1383,7 +1684,67 @@
           <w:kern w:val="28"/>
           <w:szCs w:val="22"/>
         </w:rPr>
-        <w:t xml:space="preserve">De plus, d’un point de vue éducatif, cette web app est très intéressante. En effet, si notre étudiant veut comprendre l’influence de certains hyperparamètres sur son algorithme de Machine Learning : il pourra le faire ! En effet, imaginons l’étudiant ne comprend pas bien l’intérêt du </w:t>
+        <w:t xml:space="preserve">De plus, d’un point de vue éducatif, cette web app est très intéressante. En effet, si notre étudiant veut comprendre l’influence de certains hyperparamètres sur son algorithme de Machine Learning : il pourra le faire ! </w:t>
+      </w:r>
+      <w:r>
+        <w:rPr>
+          <w:rFonts w:asciiTheme="majorHAnsi" w:eastAsiaTheme="majorEastAsia" w:hAnsiTheme="majorHAnsi" w:cstheme="majorHAnsi"/>
+          <w:color w:val="auto"/>
+          <w:spacing w:val="5"/>
+          <w:kern w:val="28"/>
+          <w:szCs w:val="22"/>
+        </w:rPr>
+        <w:t>I</w:t>
+      </w:r>
+      <w:r>
+        <w:rPr>
+          <w:rFonts w:asciiTheme="majorHAnsi" w:eastAsiaTheme="majorEastAsia" w:hAnsiTheme="majorHAnsi" w:cstheme="majorHAnsi"/>
+          <w:color w:val="auto"/>
+          <w:spacing w:val="5"/>
+          <w:kern w:val="28"/>
+          <w:szCs w:val="22"/>
+        </w:rPr>
+        <w:t>maginons</w:t>
+      </w:r>
+      <w:r>
+        <w:rPr>
+          <w:rFonts w:asciiTheme="majorHAnsi" w:eastAsiaTheme="majorEastAsia" w:hAnsiTheme="majorHAnsi" w:cstheme="majorHAnsi"/>
+          <w:color w:val="auto"/>
+          <w:spacing w:val="5"/>
+          <w:kern w:val="28"/>
+          <w:szCs w:val="22"/>
+        </w:rPr>
+        <w:t xml:space="preserve"> que</w:t>
+      </w:r>
+      <w:r>
+        <w:rPr>
+          <w:rFonts w:asciiTheme="majorHAnsi" w:eastAsiaTheme="majorEastAsia" w:hAnsiTheme="majorHAnsi" w:cstheme="majorHAnsi"/>
+          <w:color w:val="auto"/>
+          <w:spacing w:val="5"/>
+          <w:kern w:val="28"/>
+          <w:szCs w:val="22"/>
+        </w:rPr>
+        <w:t xml:space="preserve"> l’étudiant ne compren</w:t>
+      </w:r>
+      <w:r>
+        <w:rPr>
+          <w:rFonts w:asciiTheme="majorHAnsi" w:eastAsiaTheme="majorEastAsia" w:hAnsiTheme="majorHAnsi" w:cstheme="majorHAnsi"/>
+          <w:color w:val="auto"/>
+          <w:spacing w:val="5"/>
+          <w:kern w:val="28"/>
+          <w:szCs w:val="22"/>
+        </w:rPr>
+        <w:t>ne</w:t>
+      </w:r>
+      <w:r>
+        <w:rPr>
+          <w:rFonts w:asciiTheme="majorHAnsi" w:eastAsiaTheme="majorEastAsia" w:hAnsiTheme="majorHAnsi" w:cstheme="majorHAnsi"/>
+          <w:color w:val="auto"/>
+          <w:spacing w:val="5"/>
+          <w:kern w:val="28"/>
+          <w:szCs w:val="22"/>
+        </w:rPr>
+        <w:t xml:space="preserve"> pas bien l’intérêt du </w:t>
       </w:r>
       <w:proofErr w:type="spellStart"/>
       <w:r>
@@ -1576,7 +1937,15 @@
         <w:t>Lorsque</w:t>
       </w:r>
       <w:r>
-        <w:t> je remplis les champs «Nom d'utilisateur» et «Mot de passe» avec mes informations d'authentification et que je clique sur le bouton Connexion,</w:t>
+        <w:t> je remplis les champs</w:t>
+      </w:r>
+      <w:proofErr w:type="gramStart"/>
+      <w:r>
+        <w:t xml:space="preserve"> «Nom</w:t>
+      </w:r>
+      <w:proofErr w:type="gramEnd"/>
+      <w:r>
+        <w:t xml:space="preserve"> d'utilisateur» et «Mot de passe» avec mes informations d'authentification et que je clique sur le bouton Connexion,</w:t>
       </w:r>
     </w:p>
     <w:p>
@@ -1602,6 +1971,7 @@
           <w:b/>
           <w:bCs/>
         </w:rPr>
+        <w:lastRenderedPageBreak/>
         <w:t>Scenario </w:t>
       </w:r>
       <w:r>
@@ -1955,7 +2325,15 @@
         <w:t xml:space="preserve">que je vais sur « axe des abscisses », </w:t>
       </w:r>
       <w:r>
-        <w:t>que je tape « printemps » puis appuie sur « entrer », que je tape «été » puis appuie sur « entrer », que je tape sur « automne » et appuie sur « entrer » et que je tape « hiver » et appuie sur « entrer »</w:t>
+        <w:t>que je tape « printemps » puis appuie sur « entrer », que je tape</w:t>
+      </w:r>
+      <w:proofErr w:type="gramStart"/>
+      <w:r>
+        <w:t xml:space="preserve"> «été</w:t>
+      </w:r>
+      <w:proofErr w:type="gramEnd"/>
+      <w:r>
+        <w:t> » puis appuie sur « entrer », que je tape sur « automne » et appuie sur « entrer » et que je tape « hiver » et appuie sur « entrer »</w:t>
       </w:r>
     </w:p>
     <w:p>
@@ -2084,57 +2462,69 @@
         <w:rPr>
           <w:rFonts w:asciiTheme="majorHAnsi" w:eastAsia="Times New Roman" w:hAnsiTheme="majorHAnsi" w:cstheme="majorHAnsi"/>
         </w:rPr>
-        <w:t xml:space="preserve">- Ralph El </w:t>
+        <w:t>- Ralph El Cha</w:t>
+      </w:r>
+      <w:r>
+        <w:rPr>
+          <w:rFonts w:asciiTheme="majorHAnsi" w:eastAsia="Times New Roman" w:hAnsiTheme="majorHAnsi" w:cstheme="majorHAnsi"/>
+        </w:rPr>
+        <w:t>l</w:t>
+      </w:r>
+      <w:r>
+        <w:rPr>
+          <w:rFonts w:asciiTheme="majorHAnsi" w:eastAsia="Times New Roman" w:hAnsiTheme="majorHAnsi" w:cstheme="majorHAnsi"/>
+        </w:rPr>
+        <w:t>foun s’occupe de la partie développement de l’application web</w:t>
+      </w:r>
+      <w:r>
+        <w:rPr>
+          <w:rFonts w:asciiTheme="majorHAnsi" w:eastAsia="Times New Roman" w:hAnsiTheme="majorHAnsi" w:cstheme="majorHAnsi"/>
+        </w:rPr>
+        <w:t>.</w:t>
+      </w:r>
+    </w:p>
+    <w:p>
+      <w:r>
+        <w:rPr>
+          <w:rFonts w:asciiTheme="majorHAnsi" w:eastAsia="Times New Roman" w:hAnsiTheme="majorHAnsi" w:cstheme="majorHAnsi"/>
+        </w:rPr>
+        <w:t xml:space="preserve">- </w:t>
+      </w:r>
+      <w:r>
+        <w:t>Jérémy Hirth Dumas</w:t>
+      </w:r>
+      <w:r>
+        <w:t xml:space="preserve"> s’occupe de la partie sécurité</w:t>
+      </w:r>
+    </w:p>
+    <w:p>
+      <w:pPr>
+        <w:rPr>
+          <w:rFonts w:asciiTheme="majorHAnsi" w:eastAsiaTheme="majorEastAsia" w:hAnsiTheme="majorHAnsi" w:cstheme="majorHAnsi"/>
+          <w:color w:val="17365D" w:themeColor="text2" w:themeShade="BF"/>
+          <w:spacing w:val="5"/>
+          <w:kern w:val="28"/>
+          <w:szCs w:val="22"/>
+        </w:rPr>
+      </w:pPr>
+      <w:r>
+        <w:t xml:space="preserve">- Nicolas </w:t>
       </w:r>
       <w:proofErr w:type="spellStart"/>
       <w:r>
-        <w:rPr>
-          <w:rFonts w:asciiTheme="majorHAnsi" w:eastAsia="Times New Roman" w:hAnsiTheme="majorHAnsi" w:cstheme="majorHAnsi"/>
-        </w:rPr>
-        <w:t>Chafoun</w:t>
+        <w:t>Demolin</w:t>
       </w:r>
       <w:proofErr w:type="spellEnd"/>
       <w:r>
-        <w:rPr>
-          <w:rFonts w:asciiTheme="majorHAnsi" w:eastAsia="Times New Roman" w:hAnsiTheme="majorHAnsi" w:cstheme="majorHAnsi"/>
-        </w:rPr>
-        <w:t xml:space="preserve"> s’occupe de la partie développement de l’application web</w:t>
-      </w:r>
-    </w:p>
-    <w:p>
-      <w:r>
-        <w:rPr>
-          <w:rFonts w:asciiTheme="majorHAnsi" w:eastAsia="Times New Roman" w:hAnsiTheme="majorHAnsi" w:cstheme="majorHAnsi"/>
-        </w:rPr>
-        <w:t xml:space="preserve">- </w:t>
-      </w:r>
-      <w:r>
-        <w:t>Jérémy Hirth Dumas</w:t>
-      </w:r>
-      <w:r>
-        <w:t xml:space="preserve"> s’occupe de la partie sécurité</w:t>
-      </w:r>
-    </w:p>
-    <w:p>
-      <w:pPr>
-        <w:rPr>
-          <w:rFonts w:asciiTheme="majorHAnsi" w:eastAsiaTheme="majorEastAsia" w:hAnsiTheme="majorHAnsi" w:cstheme="majorHAnsi"/>
-          <w:color w:val="17365D" w:themeColor="text2" w:themeShade="BF"/>
-          <w:spacing w:val="5"/>
-          <w:kern w:val="28"/>
-          <w:szCs w:val="22"/>
-        </w:rPr>
-      </w:pPr>
-      <w:r>
-        <w:t xml:space="preserve">- Nicolas </w:t>
+        <w:t xml:space="preserve"> et Christel </w:t>
       </w:r>
       <w:proofErr w:type="spellStart"/>
       <w:r>
-        <w:t>Demolin</w:t>
+        <w:t>Ralalasoa</w:t>
       </w:r>
       <w:proofErr w:type="spellEnd"/>
       <w:r>
-        <w:t xml:space="preserve"> et Christel Ralalasoa s’occupent de la partie </w:t>
+        <w:t xml:space="preserve"> s’occupent de la partie </w:t>
       </w:r>
       <w:r>
         <w:t>implémentation des méthodes de Machine Learning</w:t>
@@ -2425,7 +2815,7 @@
           <v:path o:extrusionok="f" gradientshapeok="t" o:connecttype="rect"/>
           <o:lock v:ext="edit" aspectratio="t"/>
         </v:shapetype>
-        <v:shape id="_x0000_i1025" type="#_x0000_t75" style="width:182pt;height:57pt">
+        <v:shape id="_x0000_i1025" type="#_x0000_t75" style="width:181.8pt;height:57pt">
           <v:imagedata r:id="rId2" o:title="index"/>
         </v:shape>
       </w:pict>

</xml_diff>